<commit_message>
bổ sung IC cảm biến và mô hình nguyên lý hoạt động
</commit_message>
<xml_diff>
--- a/Document/Hardware/Sensors/Cam-Bien-Anh-Sang.docx
+++ b/Document/Hardware/Sensors/Cam-Bien-Anh-Sang.docx
@@ -8206,8 +8206,23 @@
           <w:szCs w:val="28"/>
         </w:rPr>
       </w:pPr>
-      <w:bookmarkStart w:id="0" w:name="_GoBack"/>
-      <w:bookmarkEnd w:id="0"/>
+    </w:p>
+    <w:p>
+      <w:pPr>
+        <w:rPr>
+          <w:b/>
+          <w:sz w:val="28"/>
+          <w:szCs w:val="28"/>
+        </w:rPr>
+      </w:pPr>
+      <w:r>
+        <w:rPr>
+          <w:b/>
+          <w:sz w:val="28"/>
+          <w:szCs w:val="28"/>
+        </w:rPr>
+        <w:br w:type="page"/>
+      </w:r>
     </w:p>
     <w:p>
       <w:pPr>
@@ -8229,6 +8244,7 @@
           <w:sz w:val="28"/>
           <w:szCs w:val="28"/>
         </w:rPr>
+        <w:lastRenderedPageBreak/>
         <w:t>Cảm</w:t>
       </w:r>
       <w:proofErr w:type="spellEnd"/>
@@ -8389,6 +8405,159 @@
           <w:szCs w:val="28"/>
         </w:rPr>
         <w:t xml:space="preserve"> BH1750 FVI</w:t>
+      </w:r>
+    </w:p>
+    <w:p>
+      <w:pPr>
+        <w:ind w:left="360" w:firstLine="360"/>
+        <w:jc w:val="center"/>
+        <w:rPr>
+          <w:sz w:val="28"/>
+          <w:szCs w:val="28"/>
+        </w:rPr>
+      </w:pPr>
+      <w:r>
+        <w:rPr>
+          <w:sz w:val="28"/>
+          <w:szCs w:val="28"/>
+        </w:rPr>
+        <w:drawing>
+          <wp:inline distT="0" distB="0" distL="0" distR="0">
+            <wp:extent cx="1905000" cy="1905000"/>
+            <wp:effectExtent l="0" t="0" r="0" b="0"/>
+            <wp:docPr id="3" name="Picture 3" descr="http://www.digikey.com/-/media/Images/PTM/R/ROHM/Ambient%20Light%20Sensors/ambient-light-sensors_lg.jpg?h=200&amp;la=en-US&amp;w=200&amp;ts=3a03e6f7-659a-4107-a7e2-6ca61de20665"/>
+            <wp:cNvGraphicFramePr>
+              <a:graphicFrameLocks xmlns:a="http://schemas.openxmlformats.org/drawingml/2006/main" noChangeAspect="1"/>
+            </wp:cNvGraphicFramePr>
+            <a:graphic xmlns:a="http://schemas.openxmlformats.org/drawingml/2006/main">
+              <a:graphicData uri="http://schemas.openxmlformats.org/drawingml/2006/picture">
+                <pic:pic xmlns:pic="http://schemas.openxmlformats.org/drawingml/2006/picture">
+                  <pic:nvPicPr>
+                    <pic:cNvPr id="0" name="Picture 1" descr="http://www.digikey.com/-/media/Images/PTM/R/ROHM/Ambient%20Light%20Sensors/ambient-light-sensors_lg.jpg?h=200&amp;la=en-US&amp;w=200&amp;ts=3a03e6f7-659a-4107-a7e2-6ca61de20665"/>
+                    <pic:cNvPicPr>
+                      <a:picLocks noChangeAspect="1" noChangeArrowheads="1"/>
+                    </pic:cNvPicPr>
+                  </pic:nvPicPr>
+                  <pic:blipFill>
+                    <a:blip r:embed="rId8">
+                      <a:extLst>
+                        <a:ext uri="{28A0092B-C50C-407E-A947-70E740481C1C}">
+                          <a14:useLocalDpi xmlns:a14="http://schemas.microsoft.com/office/drawing/2010/main" val="0"/>
+                        </a:ext>
+                      </a:extLst>
+                    </a:blip>
+                    <a:srcRect/>
+                    <a:stretch>
+                      <a:fillRect/>
+                    </a:stretch>
+                  </pic:blipFill>
+                  <pic:spPr bwMode="auto">
+                    <a:xfrm>
+                      <a:off x="0" y="0"/>
+                      <a:ext cx="1905000" cy="1905000"/>
+                    </a:xfrm>
+                    <a:prstGeom prst="rect">
+                      <a:avLst/>
+                    </a:prstGeom>
+                    <a:noFill/>
+                    <a:ln>
+                      <a:noFill/>
+                    </a:ln>
+                  </pic:spPr>
+                </pic:pic>
+              </a:graphicData>
+            </a:graphic>
+          </wp:inline>
+        </w:drawing>
+      </w:r>
+    </w:p>
+    <w:p>
+      <w:pPr>
+        <w:ind w:left="360" w:firstLine="360"/>
+        <w:jc w:val="center"/>
+        <w:rPr>
+          <w:sz w:val="28"/>
+          <w:szCs w:val="28"/>
+        </w:rPr>
+      </w:pPr>
+      <w:r>
+        <w:rPr>
+          <w:sz w:val="28"/>
+          <w:szCs w:val="28"/>
+        </w:rPr>
+        <w:t>IC AMBIENT LIGHT SENSOR</w:t>
+      </w:r>
+      <w:r>
+        <w:rPr>
+          <w:sz w:val="28"/>
+          <w:szCs w:val="28"/>
+        </w:rPr>
+        <w:t xml:space="preserve"> </w:t>
+      </w:r>
+      <w:r>
+        <w:rPr>
+          <w:sz w:val="28"/>
+          <w:szCs w:val="28"/>
+        </w:rPr>
+        <w:t>WSOF6I</w:t>
+      </w:r>
+    </w:p>
+    <w:p>
+      <w:pPr>
+        <w:ind w:left="360" w:firstLine="360"/>
+        <w:jc w:val="center"/>
+        <w:rPr>
+          <w:sz w:val="28"/>
+          <w:szCs w:val="28"/>
+        </w:rPr>
+      </w:pPr>
+      <w:r>
+        <w:rPr>
+          <w:noProof/>
+          <w:sz w:val="28"/>
+          <w:szCs w:val="28"/>
+        </w:rPr>
+        <w:drawing>
+          <wp:inline distT="0" distB="0" distL="0" distR="0">
+            <wp:extent cx="5760085" cy="5396230"/>
+            <wp:effectExtent l="0" t="0" r="0" b="0"/>
+            <wp:docPr id="8" name="Picture 8"/>
+            <wp:cNvGraphicFramePr>
+              <a:graphicFrameLocks xmlns:a="http://schemas.openxmlformats.org/drawingml/2006/main" noChangeAspect="1"/>
+            </wp:cNvGraphicFramePr>
+            <a:graphic xmlns:a="http://schemas.openxmlformats.org/drawingml/2006/main">
+              <a:graphicData uri="http://schemas.openxmlformats.org/drawingml/2006/picture">
+                <pic:pic xmlns:pic="http://schemas.openxmlformats.org/drawingml/2006/picture">
+                  <pic:nvPicPr>
+                    <pic:cNvPr id="8" name="Digital (16-bit Serial) Output Type Light Sensor.png"/>
+                    <pic:cNvPicPr/>
+                  </pic:nvPicPr>
+                  <pic:blipFill>
+                    <a:blip r:embed="rId9">
+                      <a:extLst>
+                        <a:ext uri="{28A0092B-C50C-407E-A947-70E740481C1C}">
+                          <a14:useLocalDpi xmlns:a14="http://schemas.microsoft.com/office/drawing/2010/main" val="0"/>
+                        </a:ext>
+                      </a:extLst>
+                    </a:blip>
+                    <a:stretch>
+                      <a:fillRect/>
+                    </a:stretch>
+                  </pic:blipFill>
+                  <pic:spPr>
+                    <a:xfrm>
+                      <a:off x="0" y="0"/>
+                      <a:ext cx="5760085" cy="5396230"/>
+                    </a:xfrm>
+                    <a:prstGeom prst="rect">
+                      <a:avLst/>
+                    </a:prstGeom>
+                  </pic:spPr>
+                </pic:pic>
+              </a:graphicData>
+            </a:graphic>
+          </wp:inline>
+        </w:drawing>
       </w:r>
     </w:p>
     <w:p>
@@ -8507,6 +8676,7 @@
           <w:sz w:val="28"/>
           <w:szCs w:val="28"/>
         </w:rPr>
+        <w:lastRenderedPageBreak/>
         <w:tab/>
       </w:r>
       <w:proofErr w:type="spellStart"/>
@@ -9120,7 +9290,6 @@
           <w:sz w:val="28"/>
           <w:szCs w:val="28"/>
         </w:rPr>
-        <w:lastRenderedPageBreak/>
         <w:tab/>
         <w:t>Một giao tiếp I2C gồm có 2 dây: Serial Data (SDA) và Serial Clock (SCL). SDA là đường truyền dữ liệu 2 hướng, còn SCL là đường truyền xung đồng hồ để đồng bộ và chỉ theo một hướng.</w:t>
       </w:r>
@@ -9151,7 +9320,23 @@
           <w:sz w:val="28"/>
           <w:szCs w:val="28"/>
         </w:rPr>
-        <w:t>Dữ liệu được truyền trên bus I2C theo từng bit, bit dữ liệu được truyền đi tại mỗi sườn lên của xung clock trên SCKL , Quá trình thay đổi bit dữ liệu xảy ra khi SCL ở mức thấp.</w:t>
+        <w:t>Dữ liệu được truyền trên bus I2C theo từng bit, bit dữ liệu được truyền đi tại mỗi sườn lên củ</w:t>
+      </w:r>
+      <w:r>
+        <w:rPr>
+          <w:noProof/>
+          <w:sz w:val="28"/>
+          <w:szCs w:val="28"/>
+        </w:rPr>
+        <w:t>a xung clock trên SC</w:t>
+      </w:r>
+      <w:r>
+        <w:rPr>
+          <w:noProof/>
+          <w:sz w:val="28"/>
+          <w:szCs w:val="28"/>
+        </w:rPr>
+        <w:t>L , Quá trình thay đổi bit dữ liệu xảy ra khi SCL ở mức thấp.</w:t>
       </w:r>
     </w:p>
     <w:p>
@@ -9189,7 +9374,7 @@
                     </pic:cNvPicPr>
                   </pic:nvPicPr>
                   <pic:blipFill>
-                    <a:blip r:embed="rId8">
+                    <a:blip r:embed="rId10">
                       <a:extLst>
                         <a:ext uri="{28A0092B-C50C-407E-A947-70E740481C1C}">
                           <a14:useLocalDpi xmlns:a14="http://schemas.microsoft.com/office/drawing/2010/main" val="0"/>
@@ -9327,7 +9512,16 @@
           <w:sz w:val="28"/>
           <w:szCs w:val="28"/>
         </w:rPr>
-        <w:t>Mỗi byte dữ liệu được truyền có độ dài là 8 bits. Số lượng byte có thể truyền trong một lần là không hạn chế. Mỗi byte được truyền sẽ chờ tín hiệu phản hồi là một bit ACK để báo hiệu đã nhận dữ liệu. =&gt; Mỗi lần I2C sẽ truyền 8bit và nhận 1bit.</w:t>
+        <w:t xml:space="preserve">Mỗi byte dữ liệu được truyền có độ dài là 8 bits. Số lượng byte có thể truyền trong một lần là không hạn chế. Mỗi byte được truyền sẽ chờ tín hiệu phản hồi là một bit ACK để báo hiệu đã nhận dữ liệu. =&gt; </w:t>
+      </w:r>
+      <w:r>
+        <w:rPr>
+          <w:b/>
+          <w:noProof/>
+          <w:sz w:val="28"/>
+          <w:szCs w:val="28"/>
+        </w:rPr>
+        <w:t>Mỗi lần I2C sẽ truyền 8bit và nhận 1bit.</w:t>
       </w:r>
     </w:p>
     <w:p>
@@ -9365,7 +9559,7 @@
                     </pic:cNvPicPr>
                   </pic:nvPicPr>
                   <pic:blipFill>
-                    <a:blip r:embed="rId9">
+                    <a:blip r:embed="rId11">
                       <a:extLst>
                         <a:ext uri="{28A0092B-C50C-407E-A947-70E740481C1C}">
                           <a14:useLocalDpi xmlns:a14="http://schemas.microsoft.com/office/drawing/2010/main" val="0"/>
@@ -9423,7 +9617,24 @@
           <w:sz w:val="28"/>
           <w:szCs w:val="28"/>
         </w:rPr>
-        <w:t>Bit có trọng số cao nhất (MSB) sẽ được truyền đi đầu tiên, các bít sẽ được truyền đi lần lượt. Sau 8 xung clock trên dây SCL, 8 bit dữ liệu đã được truyền đi. Lúc này thiết bị nhận, sau khi đã nhận đủ 8 bít dữ liệu sẽ kéo SDA xuống mức thấp tạo một xung ACK ứng với xung clock thứ 9 trên dây SDA để báo hiệu đã nhận đủ 8 bit. Thiết bị truyền khi nhận được bit ACK sẽ tiếp tục thực hiện quá trình truyền hoặc kết thúc.</w:t>
+        <w:t xml:space="preserve">Bit có trọng số cao nhất (MSB) sẽ được truyền đi đầu tiên, các bít sẽ được truyền đi lần lượt. Sau 8 xung clock trên dây SCL, 8 bit dữ liệu đã được truyền đi. Lúc này </w:t>
+      </w:r>
+      <w:r>
+        <w:rPr>
+          <w:b/>
+          <w:noProof/>
+          <w:sz w:val="28"/>
+          <w:szCs w:val="28"/>
+        </w:rPr>
+        <w:t>thiết bị nhận, sau khi đã nhận đủ 8 bít dữ liệu sẽ kéo SDA xuống mức thấp tạo một xung ACK ứng với xung clock thứ 9 trên dây SDA để báo hiệu đã nhận đủ 8 bit</w:t>
+      </w:r>
+      <w:r>
+        <w:rPr>
+          <w:noProof/>
+          <w:sz w:val="28"/>
+          <w:szCs w:val="28"/>
+        </w:rPr>
+        <w:t>. Thiết bị truyền khi nhận được bit ACK sẽ tiếp tục thực hiện quá trình truyền hoặc kết thúc.</w:t>
       </w:r>
     </w:p>
     <w:p>
@@ -9439,6 +9650,7 @@
           <w:szCs w:val="28"/>
         </w:rPr>
       </w:pPr>
+      <w:bookmarkStart w:id="0" w:name="_GoBack"/>
       <w:r>
         <w:rPr>
           <w:noProof/>
@@ -9462,7 +9674,7 @@
                     </pic:cNvPicPr>
                   </pic:nvPicPr>
                   <pic:blipFill>
-                    <a:blip r:embed="rId10">
+                    <a:blip r:embed="rId12">
                       <a:extLst>
                         <a:ext uri="{28A0092B-C50C-407E-A947-70E740481C1C}">
                           <a14:useLocalDpi xmlns:a14="http://schemas.microsoft.com/office/drawing/2010/main" val="0"/>
@@ -9493,6 +9705,7 @@
           </wp:inline>
         </w:drawing>
       </w:r>
+      <w:bookmarkEnd w:id="0"/>
     </w:p>
     <w:p>
       <w:pPr>
@@ -9559,7 +9772,7 @@
                     </pic:cNvPicPr>
                   </pic:nvPicPr>
                   <pic:blipFill>
-                    <a:blip r:embed="rId11">
+                    <a:blip r:embed="rId13">
                       <a:extLst>
                         <a:ext uri="{28A0092B-C50C-407E-A947-70E740481C1C}">
                           <a14:useLocalDpi xmlns:a14="http://schemas.microsoft.com/office/drawing/2010/main" val="0"/>
@@ -9644,7 +9857,7 @@
           <w:szCs w:val="28"/>
         </w:rPr>
       </w:pPr>
-      <w:hyperlink r:id="rId12" w:history="1">
+      <w:hyperlink r:id="rId14" w:history="1">
         <w:r>
           <w:rPr>
             <w:rStyle w:val="Hyperlink"/>
@@ -9665,7 +9878,7 @@
           <w:szCs w:val="28"/>
         </w:rPr>
       </w:pPr>
-      <w:hyperlink r:id="rId13" w:history="1">
+      <w:hyperlink r:id="rId15" w:history="1">
         <w:r>
           <w:rPr>
             <w:rStyle w:val="Hyperlink"/>
@@ -10175,7 +10388,6 @@
   <w:style w:type="character" w:default="1" w:styleId="DefaultParagraphFont">
     <w:name w:val="Default Paragraph Font"/>
     <w:uiPriority w:val="1"/>
-    <w:semiHidden/>
     <w:unhideWhenUsed/>
   </w:style>
   <w:style w:type="table" w:default="1" w:styleId="TableNormal">

</xml_diff>